<commit_message>
Changes in test approach
</commit_message>
<xml_diff>
--- a/PSA_Test Approach_1.0v_Sunil_04-03-2020.docx
+++ b/PSA_Test Approach_1.0v_Sunil_04-03-2020.docx
@@ -14,12 +14,15 @@
         </w:tabs>
         <w:rPr>
           <w:color w:val="auto"/>
+          <w:u w:val="single"/>
         </w:rPr>
       </w:pPr>
       <w:bookmarkStart w:id="0" w:name="_Toc400708352"/>
+      <w:bookmarkStart w:id="1" w:name="_GoBack"/>
       <w:r>
         <w:rPr>
           <w:color w:val="auto"/>
+          <w:u w:val="single"/>
         </w:rPr>
         <w:t xml:space="preserve">Test </w:t>
       </w:r>
@@ -27,12 +30,12 @@
       <w:r>
         <w:rPr>
           <w:color w:val="auto"/>
+          <w:u w:val="single"/>
         </w:rPr>
         <w:t>Approach</w:t>
       </w:r>
-      <w:bookmarkStart w:id="1" w:name="_GoBack"/>
-      <w:bookmarkEnd w:id="1"/>
     </w:p>
+    <w:bookmarkEnd w:id="1"/>
     <w:p>
       <w:pPr>
         <w:pStyle w:val="Heading2"/>
@@ -8424,6 +8427,7 @@
     <w:lsdException w:name="HTML Sample" w:semiHidden="1" w:unhideWhenUsed="1"/>
     <w:lsdException w:name="HTML Typewriter" w:semiHidden="1" w:unhideWhenUsed="1"/>
     <w:lsdException w:name="HTML Variable" w:semiHidden="1" w:unhideWhenUsed="1"/>
+    <w:lsdException w:name="Normal Table" w:semiHidden="1" w:unhideWhenUsed="1"/>
     <w:lsdException w:name="annotation subject" w:semiHidden="1" w:unhideWhenUsed="1"/>
     <w:lsdException w:name="No List" w:semiHidden="1" w:unhideWhenUsed="1"/>
     <w:lsdException w:name="Outline List 1" w:semiHidden="1" w:unhideWhenUsed="1"/>
@@ -8467,8 +8471,10 @@
     <w:lsdException w:name="Table Elegant" w:semiHidden="1" w:unhideWhenUsed="1"/>
     <w:lsdException w:name="Table Professional" w:semiHidden="1" w:unhideWhenUsed="1"/>
     <w:lsdException w:name="Table Subtle 1" w:semiHidden="1" w:unhideWhenUsed="1"/>
+    <w:lsdException w:name="Table Subtle 2" w:semiHidden="1" w:unhideWhenUsed="1"/>
     <w:lsdException w:name="Table Web 1" w:semiHidden="1" w:unhideWhenUsed="1"/>
     <w:lsdException w:name="Table Web 2" w:semiHidden="1" w:unhideWhenUsed="1"/>
+    <w:lsdException w:name="Table Web 3" w:semiHidden="1" w:unhideWhenUsed="1"/>
     <w:lsdException w:name="Balloon Text" w:semiHidden="1" w:unhideWhenUsed="1"/>
     <w:lsdException w:name="Table Grid" w:uiPriority="39"/>
     <w:lsdException w:name="Table Theme" w:semiHidden="1" w:unhideWhenUsed="1"/>

</xml_diff>